<commit_message>
Updated anwser to the last question
</commit_message>
<xml_diff>
--- a/Flow 1/week 2/01 tuesday exercises/Fundamental Network Topics.docx
+++ b/Flow 1/week 2/01 tuesday exercises/Fundamental Network Topics.docx
@@ -153,17 +153,7 @@
           <w:szCs w:val="24"/>
           <w:lang w:eastAsia="da-DK"/>
         </w:rPr>
-        <w:t>O</w:t>
-      </w:r>
-      <w:r>
-        <w:rPr>
-          <w:rFonts w:asciiTheme="majorHAnsi" w:eastAsia="Times New Roman" w:hAnsiTheme="majorHAnsi" w:cstheme="majorHAnsi"/>
-          <w:color w:val="000000" w:themeColor="text1"/>
-          <w:sz w:val="24"/>
-          <w:szCs w:val="24"/>
-          <w:lang w:eastAsia="da-DK"/>
-        </w:rPr>
-        <w:t>ffentlig IP-adresse</w:t>
+        <w:t>Offentlig IP-adresse</w:t>
       </w:r>
       <w:r>
         <w:rPr>
@@ -247,7 +237,7 @@
           <w:color w:val="000000" w:themeColor="text1"/>
           <w:sz w:val="24"/>
           <w:szCs w:val="24"/>
-          <w:lang w:eastAsia="da-DK"/>
+          <w:lang w:val="en-US" w:eastAsia="da-DK"/>
         </w:rPr>
         <w:t>søgning</w:t>
       </w:r>
@@ -317,29 +307,7 @@
           <w:szCs w:val="24"/>
           <w:lang w:val="en-US" w:eastAsia="da-DK"/>
         </w:rPr>
-        <w:t>CMD: “</w:t>
-      </w:r>
-      <w:proofErr w:type="spellStart"/>
-      <w:r>
-        <w:rPr>
-          <w:rFonts w:asciiTheme="majorHAnsi" w:eastAsia="Times New Roman" w:hAnsiTheme="majorHAnsi" w:cstheme="majorHAnsi"/>
-          <w:color w:val="000000" w:themeColor="text1"/>
-          <w:sz w:val="24"/>
-          <w:szCs w:val="24"/>
-          <w:lang w:val="en-US" w:eastAsia="da-DK"/>
-        </w:rPr>
-        <w:t>nslookup</w:t>
-      </w:r>
-      <w:proofErr w:type="spellEnd"/>
-      <w:r>
-        <w:rPr>
-          <w:rFonts w:asciiTheme="majorHAnsi" w:eastAsia="Times New Roman" w:hAnsiTheme="majorHAnsi" w:cstheme="majorHAnsi"/>
-          <w:color w:val="000000" w:themeColor="text1"/>
-          <w:sz w:val="24"/>
-          <w:szCs w:val="24"/>
-          <w:lang w:val="en-US" w:eastAsia="da-DK"/>
-        </w:rPr>
-        <w:t xml:space="preserve"> myip.opendns.com resolver1.opendns.com”</w:t>
+        <w:t>CMD: “nslookup myip.opendns.com resolver1.opendns.com”</w:t>
       </w:r>
     </w:p>
     <w:p>
@@ -1343,27 +1311,7 @@
           <w:szCs w:val="24"/>
           <w:lang w:val="en-US" w:eastAsia="da-DK"/>
         </w:rPr>
-        <w:t>CMD: “</w:t>
-      </w:r>
-      <w:r>
-        <w:rPr>
-          <w:rFonts w:asciiTheme="majorHAnsi" w:eastAsia="Times New Roman" w:hAnsiTheme="majorHAnsi" w:cstheme="majorHAnsi"/>
-          <w:color w:val="000000" w:themeColor="text1"/>
-          <w:sz w:val="24"/>
-          <w:szCs w:val="24"/>
-          <w:lang w:val="en-US" w:eastAsia="da-DK"/>
-        </w:rPr>
-        <w:t>ping studypoints.info</w:t>
-      </w:r>
-      <w:r>
-        <w:rPr>
-          <w:rFonts w:asciiTheme="majorHAnsi" w:eastAsia="Times New Roman" w:hAnsiTheme="majorHAnsi" w:cstheme="majorHAnsi"/>
-          <w:color w:val="000000" w:themeColor="text1"/>
-          <w:sz w:val="24"/>
-          <w:szCs w:val="24"/>
-          <w:lang w:val="en-US" w:eastAsia="da-DK"/>
-        </w:rPr>
-        <w:t>”</w:t>
+        <w:t>CMD: “ping studypoints.info”</w:t>
       </w:r>
     </w:p>
     <w:p>
@@ -2228,57 +2176,7 @@
           <w:szCs w:val="24"/>
           <w:lang w:eastAsia="da-DK"/>
         </w:rPr>
-        <w:t>Applikationslaget</w:t>
-      </w:r>
-      <w:r>
-        <w:rPr>
-          <w:rFonts w:asciiTheme="majorHAnsi" w:eastAsia="Times New Roman" w:hAnsiTheme="majorHAnsi" w:cstheme="majorHAnsi"/>
-          <w:color w:val="000000" w:themeColor="text1"/>
-          <w:sz w:val="24"/>
-          <w:szCs w:val="24"/>
-          <w:lang w:eastAsia="da-DK"/>
-        </w:rPr>
-        <w:t xml:space="preserve"> samler data fra software og pakker det løst samlet. Transportlaget samler det data som den har modtaget fra applikationslaget og smækker det i en </w:t>
-      </w:r>
-      <w:r>
-        <w:rPr>
-          <w:rFonts w:asciiTheme="majorHAnsi" w:eastAsia="Times New Roman" w:hAnsiTheme="majorHAnsi" w:cstheme="majorHAnsi"/>
-          <w:color w:val="000000" w:themeColor="text1"/>
-          <w:sz w:val="24"/>
-          <w:szCs w:val="24"/>
-          <w:lang w:eastAsia="da-DK"/>
-        </w:rPr>
-        <w:t>”pakke”</w:t>
-      </w:r>
-      <w:r>
-        <w:rPr>
-          <w:rFonts w:asciiTheme="majorHAnsi" w:eastAsia="Times New Roman" w:hAnsiTheme="majorHAnsi" w:cstheme="majorHAnsi"/>
-          <w:color w:val="000000" w:themeColor="text1"/>
-          <w:sz w:val="24"/>
-          <w:szCs w:val="24"/>
-          <w:lang w:eastAsia="da-DK"/>
-        </w:rPr>
-        <w:t xml:space="preserve">. I netværkslaget bliver tilføjet ip-adresse til </w:t>
-      </w:r>
-      <w:r>
-        <w:rPr>
-          <w:rFonts w:asciiTheme="majorHAnsi" w:eastAsia="Times New Roman" w:hAnsiTheme="majorHAnsi" w:cstheme="majorHAnsi"/>
-          <w:color w:val="000000" w:themeColor="text1"/>
-          <w:sz w:val="24"/>
-          <w:szCs w:val="24"/>
-          <w:lang w:eastAsia="da-DK"/>
-        </w:rPr>
-        <w:t>”pakken”</w:t>
-      </w:r>
-      <w:r>
-        <w:rPr>
-          <w:rFonts w:asciiTheme="majorHAnsi" w:eastAsia="Times New Roman" w:hAnsiTheme="majorHAnsi" w:cstheme="majorHAnsi"/>
-          <w:color w:val="000000" w:themeColor="text1"/>
-          <w:sz w:val="24"/>
-          <w:szCs w:val="24"/>
-          <w:lang w:eastAsia="da-DK"/>
-        </w:rPr>
-        <w:t>. I linklaget f</w:t>
+        <w:t>Applikationslaget samler data fra software og pakker det løst samlet. Transportlaget samler det data som den har modtaget fra applikationslaget og smækker det i en ”pakke”. I netværkslaget bliver tilføjet ip-adresse til ”pakken”. I linklaget f</w:t>
       </w:r>
       <w:r>
         <w:rPr>
@@ -2298,17 +2196,7 @@
           <w:szCs w:val="24"/>
           <w:lang w:eastAsia="da-DK"/>
         </w:rPr>
-        <w:t xml:space="preserve">r </w:t>
-      </w:r>
-      <w:r>
-        <w:rPr>
-          <w:rFonts w:asciiTheme="majorHAnsi" w:eastAsia="Times New Roman" w:hAnsiTheme="majorHAnsi" w:cstheme="majorHAnsi"/>
-          <w:color w:val="000000" w:themeColor="text1"/>
-          <w:sz w:val="24"/>
-          <w:szCs w:val="24"/>
-          <w:lang w:eastAsia="da-DK"/>
-        </w:rPr>
-        <w:t>”pakke</w:t>
+        <w:t>r ”pakke</w:t>
       </w:r>
       <w:r>
         <w:rPr>
@@ -2328,17 +2216,7 @@
           <w:szCs w:val="24"/>
           <w:lang w:eastAsia="da-DK"/>
         </w:rPr>
-        <w:t>”</w:t>
-      </w:r>
-      <w:r>
-        <w:rPr>
-          <w:rFonts w:asciiTheme="majorHAnsi" w:eastAsia="Times New Roman" w:hAnsiTheme="majorHAnsi" w:cstheme="majorHAnsi"/>
-          <w:color w:val="000000" w:themeColor="text1"/>
-          <w:sz w:val="24"/>
-          <w:szCs w:val="24"/>
-          <w:lang w:eastAsia="da-DK"/>
-        </w:rPr>
-        <w:t xml:space="preserve"> at vide hvilken mac-adresse den skal til. Sidst er det </w:t>
+        <w:t xml:space="preserve">” at vide hvilken mac-adresse den skal til. Sidst er det </w:t>
       </w:r>
       <w:r>
         <w:rPr>
@@ -2358,47 +2236,7 @@
           <w:szCs w:val="24"/>
           <w:lang w:eastAsia="da-DK"/>
         </w:rPr>
-        <w:t xml:space="preserve"> som man ikke altid tæller med, men det er </w:t>
-      </w:r>
-      <w:r>
-        <w:rPr>
-          <w:rFonts w:asciiTheme="majorHAnsi" w:eastAsia="Times New Roman" w:hAnsiTheme="majorHAnsi" w:cstheme="majorHAnsi"/>
-          <w:color w:val="000000" w:themeColor="text1"/>
-          <w:sz w:val="24"/>
-          <w:szCs w:val="24"/>
-          <w:lang w:eastAsia="da-DK"/>
-        </w:rPr>
-        <w:t>i bund og grund</w:t>
-      </w:r>
-      <w:r>
-        <w:rPr>
-          <w:rFonts w:asciiTheme="majorHAnsi" w:eastAsia="Times New Roman" w:hAnsiTheme="majorHAnsi" w:cstheme="majorHAnsi"/>
-          <w:color w:val="000000" w:themeColor="text1"/>
-          <w:sz w:val="24"/>
-          <w:szCs w:val="24"/>
-          <w:lang w:eastAsia="da-DK"/>
-        </w:rPr>
-        <w:t xml:space="preserve"> den fysiske </w:t>
-      </w:r>
-      <w:r>
-        <w:rPr>
-          <w:rFonts w:asciiTheme="majorHAnsi" w:eastAsia="Times New Roman" w:hAnsiTheme="majorHAnsi" w:cstheme="majorHAnsi"/>
-          <w:color w:val="000000" w:themeColor="text1"/>
-          <w:sz w:val="24"/>
-          <w:szCs w:val="24"/>
-          <w:lang w:eastAsia="da-DK"/>
-        </w:rPr>
-        <w:t>forbindelse</w:t>
-      </w:r>
-      <w:r>
-        <w:rPr>
-          <w:rFonts w:asciiTheme="majorHAnsi" w:eastAsia="Times New Roman" w:hAnsiTheme="majorHAnsi" w:cstheme="majorHAnsi"/>
-          <w:color w:val="000000" w:themeColor="text1"/>
-          <w:sz w:val="24"/>
-          <w:szCs w:val="24"/>
-          <w:lang w:eastAsia="da-DK"/>
-        </w:rPr>
-        <w:t xml:space="preserve"> mellem senderen og modtageren</w:t>
+        <w:t xml:space="preserve"> som man ikke altid tæller med, men det er i bund og grund den fysiske forbindelse mellem senderen og modtageren</w:t>
       </w:r>
       <w:r>
         <w:rPr>
@@ -2479,29 +2317,7 @@
           <w:szCs w:val="24"/>
           <w:lang w:eastAsia="da-DK"/>
         </w:rPr>
-        <w:t>HTTP står for “</w:t>
-      </w:r>
-      <w:proofErr w:type="spellStart"/>
-      <w:r>
-        <w:rPr>
-          <w:rFonts w:asciiTheme="majorHAnsi" w:eastAsia="Times New Roman" w:hAnsiTheme="majorHAnsi" w:cstheme="majorHAnsi"/>
-          <w:color w:val="000000" w:themeColor="text1"/>
-          <w:sz w:val="24"/>
-          <w:szCs w:val="24"/>
-          <w:lang w:eastAsia="da-DK"/>
-        </w:rPr>
-        <w:t>Hypertext</w:t>
-      </w:r>
-      <w:proofErr w:type="spellEnd"/>
-      <w:r>
-        <w:rPr>
-          <w:rFonts w:asciiTheme="majorHAnsi" w:eastAsia="Times New Roman" w:hAnsiTheme="majorHAnsi" w:cstheme="majorHAnsi"/>
-          <w:color w:val="000000" w:themeColor="text1"/>
-          <w:sz w:val="24"/>
-          <w:szCs w:val="24"/>
-          <w:lang w:eastAsia="da-DK"/>
-        </w:rPr>
-        <w:t xml:space="preserve"> Transfer Protocol” og bruges til at sende og modtage datapakker i forbindelse med almindeligt webbrug.</w:t>
+        <w:t>HTTP står for “Hypertext Transfer Protocol” og bruges til at sende og modtage datapakker i forbindelse med almindeligt webbrug.</w:t>
       </w:r>
     </w:p>
     <w:p>
@@ -2572,27 +2388,7 @@
           <w:szCs w:val="24"/>
           <w:lang w:eastAsia="da-DK"/>
         </w:rPr>
-        <w:t xml:space="preserve">TCP holder forbindelsen aktiv mellem serveren og klienten, og derved kan vi eventuelt oprette sessions i </w:t>
-      </w:r>
-      <w:r>
-        <w:rPr>
-          <w:rFonts w:asciiTheme="majorHAnsi" w:eastAsia="Times New Roman" w:hAnsiTheme="majorHAnsi" w:cstheme="majorHAnsi"/>
-          <w:color w:val="000000" w:themeColor="text1"/>
-          <w:sz w:val="24"/>
-          <w:szCs w:val="24"/>
-          <w:lang w:eastAsia="da-DK"/>
-        </w:rPr>
-        <w:t>vores webapplikationer</w:t>
-      </w:r>
-      <w:r>
-        <w:rPr>
-          <w:rFonts w:asciiTheme="majorHAnsi" w:eastAsia="Times New Roman" w:hAnsiTheme="majorHAnsi" w:cstheme="majorHAnsi"/>
-          <w:color w:val="000000" w:themeColor="text1"/>
-          <w:sz w:val="24"/>
-          <w:szCs w:val="24"/>
-          <w:lang w:eastAsia="da-DK"/>
-        </w:rPr>
-        <w:t>, hvis dette er nødvendigt.</w:t>
+        <w:t>HTTP er en del af applikationslaget, og TCP er en del af ”transportlaget” hvilket vil sige, at TCP står for at sende HTTP datapakkerne.</w:t>
       </w:r>
     </w:p>
     <w:sectPr>

</xml_diff>